<commit_message>
Atualizações para a apresentação.
</commit_message>
<xml_diff>
--- a/projeto_dw/01.Estudo_Caso/Estudo_Caso.docx
+++ b/projeto_dw/01.Estudo_Caso/Estudo_Caso.docx
@@ -259,16 +259,16 @@
           <w:sz w:val="24"/>
           <w:szCs w:val="24"/>
         </w:rPr>
-        <w:t>Nesse sistema, são registradas as ligas e seus respectivos times, ambas com valor de mercado. D</w:t>
-      </w:r>
-      <w:r>
-        <w:rPr>
-          <w:rFonts w:ascii="Times New Roman" w:eastAsia="Times New Roman" w:hAnsi="Times New Roman" w:cs="Times New Roman"/>
-          <w:color w:val="000000"/>
-          <w:sz w:val="24"/>
-          <w:szCs w:val="24"/>
-        </w:rPr>
-        <w:t>epois, as estatísticas de cada jogador (como altura, gols, valor de mercado, posição e subposição).</w:t>
+        <w:t xml:space="preserve">Nesse sistema, são registradas as ligas e seus respectivos times, ambas com valor de mercado. </w:t>
+      </w:r>
+      <w:r>
+        <w:rPr>
+          <w:rFonts w:ascii="Times New Roman" w:eastAsia="Times New Roman" w:hAnsi="Times New Roman" w:cs="Times New Roman"/>
+          <w:color w:val="000000"/>
+          <w:sz w:val="24"/>
+          <w:szCs w:val="24"/>
+        </w:rPr>
+        <w:t>Além disso, os dados dos jogadores também são registrados (como nome, data de nascimento, altura, pé bom, valor de mercado e nacionalidade).</w:t>
       </w:r>
     </w:p>
     <w:p>
@@ -298,7 +298,16 @@
           <w:sz w:val="24"/>
           <w:szCs w:val="24"/>
         </w:rPr>
-        <w:t>A partir desses dados, o departamento financeiro é capaz de analisar boas situações de mercado e se uma contratação é viável para o time. Ao mesmo tempo, o departamento de scouting usa esses dados para buscar contratações que interessem ao time de acordo com suas habilidades de olheiro.</w:t>
+        <w:t>A partir desses dados, o departamento financeiro é capaz de analisar boas situações de mercado e se uma contratação é viável para o time. Ao mesmo tempo, o departamento de scouting usa esses dados para buscar contratações que interessem ao time de acordo com suas habilidades de olheiro</w:t>
+      </w:r>
+      <w:r>
+        <w:rPr>
+          <w:rFonts w:ascii="Times New Roman" w:eastAsia="Times New Roman" w:hAnsi="Times New Roman" w:cs="Times New Roman"/>
+          <w:color w:val="000000"/>
+          <w:sz w:val="24"/>
+          <w:szCs w:val="24"/>
+        </w:rPr>
+        <w:t xml:space="preserve"> e necessidades do clube.</w:t>
       </w:r>
     </w:p>
     <w:p>
@@ -381,11 +390,10 @@
     </w:p>
     <w:p>
       <w:pPr>
-        <w:pStyle w:val="PargrafodaLista"/>
         <w:widowControl w:val="0"/>
         <w:numPr>
           <w:ilvl w:val="0"/>
-          <w:numId w:val="1"/>
+          <w:numId w:val="2"/>
         </w:numPr>
         <w:pBdr>
           <w:top w:val="nil"/>
@@ -394,50 +402,31 @@
           <w:right w:val="nil"/>
           <w:between w:val="nil"/>
         </w:pBdr>
-        <w:spacing w:before="271" w:line="360" w:lineRule="auto"/>
-        <w:ind w:right="455"/>
-        <w:rPr>
-          <w:rFonts w:ascii="Times New Roman" w:eastAsia="Times New Roman" w:hAnsi="Times New Roman" w:cs="Times New Roman"/>
-          <w:color w:val="000000"/>
-          <w:sz w:val="24"/>
-          <w:szCs w:val="24"/>
-        </w:rPr>
-      </w:pPr>
-      <w:r>
-        <w:rPr>
-          <w:rFonts w:ascii="Times New Roman" w:eastAsia="Times New Roman" w:hAnsi="Times New Roman" w:cs="Times New Roman"/>
-          <w:color w:val="000000"/>
-          <w:sz w:val="24"/>
-          <w:szCs w:val="24"/>
-        </w:rPr>
-        <w:t>Qua</w:t>
-      </w:r>
-      <w:r>
-        <w:rPr>
-          <w:rFonts w:ascii="Times New Roman" w:eastAsia="Times New Roman" w:hAnsi="Times New Roman" w:cs="Times New Roman"/>
-          <w:color w:val="000000"/>
-          <w:sz w:val="24"/>
-          <w:szCs w:val="24"/>
-        </w:rPr>
-        <w:t xml:space="preserve">is os </w:t>
-      </w:r>
-      <w:r>
-        <w:rPr>
-          <w:rFonts w:ascii="Times New Roman" w:eastAsia="Times New Roman" w:hAnsi="Times New Roman" w:cs="Times New Roman"/>
-          <w:color w:val="000000"/>
-          <w:sz w:val="24"/>
-          <w:szCs w:val="24"/>
-        </w:rPr>
-        <w:t>times cujo valor de mercado é maior que a média do valor de mercado total da liga?</w:t>
-      </w:r>
-    </w:p>
-    <w:p>
-      <w:pPr>
-        <w:pStyle w:val="PargrafodaLista"/>
+        <w:spacing w:before="282" w:line="229" w:lineRule="auto"/>
+        <w:ind w:right="374"/>
+        <w:rPr>
+          <w:rFonts w:ascii="Times New Roman" w:eastAsia="Times New Roman" w:hAnsi="Times New Roman" w:cs="Times New Roman"/>
+          <w:color w:val="000000"/>
+          <w:sz w:val="24"/>
+          <w:szCs w:val="24"/>
+        </w:rPr>
+      </w:pPr>
+      <w:r>
+        <w:rPr>
+          <w:rFonts w:ascii="Times New Roman" w:eastAsia="Times New Roman" w:hAnsi="Times New Roman" w:cs="Times New Roman"/>
+          <w:color w:val="000000"/>
+          <w:sz w:val="24"/>
+          <w:szCs w:val="24"/>
+        </w:rPr>
+        <w:t>Quantas transferências ultrapassam o menor valor de mercado da liga?</w:t>
+      </w:r>
+    </w:p>
+    <w:p>
+      <w:pPr>
         <w:widowControl w:val="0"/>
         <w:numPr>
           <w:ilvl w:val="0"/>
-          <w:numId w:val="1"/>
+          <w:numId w:val="2"/>
         </w:numPr>
         <w:pBdr>
           <w:top w:val="nil"/>
@@ -446,32 +435,31 @@
           <w:right w:val="nil"/>
           <w:between w:val="nil"/>
         </w:pBdr>
-        <w:spacing w:before="271" w:line="360" w:lineRule="auto"/>
-        <w:ind w:right="455"/>
-        <w:rPr>
-          <w:rFonts w:ascii="Times New Roman" w:eastAsia="Times New Roman" w:hAnsi="Times New Roman" w:cs="Times New Roman"/>
-          <w:color w:val="000000"/>
-          <w:sz w:val="24"/>
-          <w:szCs w:val="24"/>
-        </w:rPr>
-      </w:pPr>
-      <w:r>
-        <w:rPr>
-          <w:rFonts w:ascii="Times New Roman" w:eastAsia="Times New Roman" w:hAnsi="Times New Roman" w:cs="Times New Roman"/>
-          <w:color w:val="000000"/>
-          <w:sz w:val="24"/>
-          <w:szCs w:val="24"/>
-        </w:rPr>
-        <w:t>Quais times de fora da Europa têm valor de mercado maior ou igual a média do valor de mercado total da “Ligue 1”?</w:t>
-      </w:r>
-    </w:p>
-    <w:p>
-      <w:pPr>
-        <w:pStyle w:val="PargrafodaLista"/>
+        <w:spacing w:before="282" w:line="229" w:lineRule="auto"/>
+        <w:ind w:right="374"/>
+        <w:rPr>
+          <w:rFonts w:ascii="Times New Roman" w:eastAsia="Times New Roman" w:hAnsi="Times New Roman" w:cs="Times New Roman"/>
+          <w:color w:val="000000"/>
+          <w:sz w:val="24"/>
+          <w:szCs w:val="24"/>
+        </w:rPr>
+      </w:pPr>
+      <w:r>
+        <w:rPr>
+          <w:rFonts w:ascii="Times New Roman" w:eastAsia="Times New Roman" w:hAnsi="Times New Roman" w:cs="Times New Roman"/>
+          <w:color w:val="000000"/>
+          <w:sz w:val="24"/>
+          <w:szCs w:val="24"/>
+        </w:rPr>
+        <w:t>Quais os times cujo valor de mercado é maior que a média do valor de mercado total da liga?</w:t>
+      </w:r>
+    </w:p>
+    <w:p>
+      <w:pPr>
         <w:widowControl w:val="0"/>
         <w:numPr>
           <w:ilvl w:val="0"/>
-          <w:numId w:val="1"/>
+          <w:numId w:val="2"/>
         </w:numPr>
         <w:pBdr>
           <w:top w:val="nil"/>
@@ -480,41 +468,31 @@
           <w:right w:val="nil"/>
           <w:between w:val="nil"/>
         </w:pBdr>
-        <w:spacing w:before="271" w:line="360" w:lineRule="auto"/>
-        <w:ind w:right="455"/>
-        <w:rPr>
-          <w:rFonts w:ascii="Times New Roman" w:eastAsia="Times New Roman" w:hAnsi="Times New Roman" w:cs="Times New Roman"/>
-          <w:color w:val="000000"/>
-          <w:sz w:val="24"/>
-          <w:szCs w:val="24"/>
-        </w:rPr>
-      </w:pPr>
-      <w:r>
-        <w:rPr>
-          <w:rFonts w:ascii="Times New Roman" w:eastAsia="Times New Roman" w:hAnsi="Times New Roman" w:cs="Times New Roman"/>
-          <w:color w:val="000000"/>
-          <w:sz w:val="24"/>
-          <w:szCs w:val="24"/>
-        </w:rPr>
-        <w:t>Qua</w:t>
-      </w:r>
-      <w:r>
-        <w:rPr>
-          <w:rFonts w:ascii="Times New Roman" w:eastAsia="Times New Roman" w:hAnsi="Times New Roman" w:cs="Times New Roman"/>
-          <w:color w:val="000000"/>
-          <w:sz w:val="24"/>
-          <w:szCs w:val="24"/>
-        </w:rPr>
-        <w:t>is os jogadores com mais gols por posição (Atacante, meia, zagueiro)?</w:t>
-      </w:r>
-    </w:p>
-    <w:p>
-      <w:pPr>
-        <w:pStyle w:val="PargrafodaLista"/>
+        <w:spacing w:before="282" w:line="229" w:lineRule="auto"/>
+        <w:ind w:right="374"/>
+        <w:rPr>
+          <w:rFonts w:ascii="Times New Roman" w:eastAsia="Times New Roman" w:hAnsi="Times New Roman" w:cs="Times New Roman"/>
+          <w:color w:val="000000"/>
+          <w:sz w:val="24"/>
+          <w:szCs w:val="24"/>
+        </w:rPr>
+      </w:pPr>
+      <w:r>
+        <w:rPr>
+          <w:rFonts w:ascii="Times New Roman" w:eastAsia="Times New Roman" w:hAnsi="Times New Roman" w:cs="Times New Roman"/>
+          <w:color w:val="000000"/>
+          <w:sz w:val="24"/>
+          <w:szCs w:val="24"/>
+        </w:rPr>
+        <w:t xml:space="preserve">Qual posição tem os jogadores com menor valor de mercado? </w:t>
+      </w:r>
+    </w:p>
+    <w:p>
+      <w:pPr>
         <w:widowControl w:val="0"/>
         <w:numPr>
           <w:ilvl w:val="0"/>
-          <w:numId w:val="1"/>
+          <w:numId w:val="2"/>
         </w:numPr>
         <w:pBdr>
           <w:top w:val="nil"/>
@@ -523,32 +501,31 @@
           <w:right w:val="nil"/>
           <w:between w:val="nil"/>
         </w:pBdr>
-        <w:spacing w:before="271" w:line="360" w:lineRule="auto"/>
-        <w:ind w:right="455"/>
-        <w:rPr>
-          <w:rFonts w:ascii="Times New Roman" w:eastAsia="Times New Roman" w:hAnsi="Times New Roman" w:cs="Times New Roman"/>
-          <w:color w:val="000000"/>
-          <w:sz w:val="24"/>
-          <w:szCs w:val="24"/>
-        </w:rPr>
-      </w:pPr>
-      <w:r>
-        <w:rPr>
-          <w:rFonts w:ascii="Times New Roman" w:eastAsia="Times New Roman" w:hAnsi="Times New Roman" w:cs="Times New Roman"/>
-          <w:color w:val="000000"/>
-          <w:sz w:val="24"/>
-          <w:szCs w:val="24"/>
-        </w:rPr>
-        <w:t>Quais os jogadores com mais gols por liga?</w:t>
-      </w:r>
-    </w:p>
-    <w:p>
-      <w:pPr>
-        <w:pStyle w:val="PargrafodaLista"/>
+        <w:spacing w:before="282" w:line="229" w:lineRule="auto"/>
+        <w:ind w:right="374"/>
+        <w:rPr>
+          <w:rFonts w:ascii="Times New Roman" w:eastAsia="Times New Roman" w:hAnsi="Times New Roman" w:cs="Times New Roman"/>
+          <w:color w:val="000000"/>
+          <w:sz w:val="24"/>
+          <w:szCs w:val="24"/>
+        </w:rPr>
+      </w:pPr>
+      <w:r>
+        <w:rPr>
+          <w:rFonts w:ascii="Times New Roman" w:eastAsia="Times New Roman" w:hAnsi="Times New Roman" w:cs="Times New Roman"/>
+          <w:color w:val="000000"/>
+          <w:sz w:val="24"/>
+          <w:szCs w:val="24"/>
+        </w:rPr>
+        <w:t xml:space="preserve">Qual a idade média dos times da liga? </w:t>
+      </w:r>
+    </w:p>
+    <w:p>
+      <w:pPr>
         <w:widowControl w:val="0"/>
         <w:numPr>
           <w:ilvl w:val="0"/>
-          <w:numId w:val="1"/>
+          <w:numId w:val="2"/>
         </w:numPr>
         <w:pBdr>
           <w:top w:val="nil"/>
@@ -557,32 +534,31 @@
           <w:right w:val="nil"/>
           <w:between w:val="nil"/>
         </w:pBdr>
-        <w:spacing w:before="271" w:line="360" w:lineRule="auto"/>
-        <w:ind w:right="455"/>
-        <w:rPr>
-          <w:rFonts w:ascii="Times New Roman" w:eastAsia="Times New Roman" w:hAnsi="Times New Roman" w:cs="Times New Roman"/>
-          <w:color w:val="000000"/>
-          <w:sz w:val="24"/>
-          <w:szCs w:val="24"/>
-        </w:rPr>
-      </w:pPr>
-      <w:r>
-        <w:rPr>
-          <w:rFonts w:ascii="Times New Roman" w:eastAsia="Times New Roman" w:hAnsi="Times New Roman" w:cs="Times New Roman"/>
-          <w:color w:val="000000"/>
-          <w:sz w:val="24"/>
-          <w:szCs w:val="24"/>
-        </w:rPr>
-        <w:t>Quais os jogadores com mais assistências atuando na Europa?</w:t>
-      </w:r>
-    </w:p>
-    <w:p>
-      <w:pPr>
-        <w:pStyle w:val="PargrafodaLista"/>
+        <w:spacing w:before="282" w:line="229" w:lineRule="auto"/>
+        <w:ind w:right="374"/>
+        <w:rPr>
+          <w:rFonts w:ascii="Times New Roman" w:eastAsia="Times New Roman" w:hAnsi="Times New Roman" w:cs="Times New Roman"/>
+          <w:color w:val="000000"/>
+          <w:sz w:val="24"/>
+          <w:szCs w:val="24"/>
+        </w:rPr>
+      </w:pPr>
+      <w:r>
+        <w:rPr>
+          <w:rFonts w:ascii="Times New Roman" w:eastAsia="Times New Roman" w:hAnsi="Times New Roman" w:cs="Times New Roman"/>
+          <w:color w:val="000000"/>
+          <w:sz w:val="24"/>
+          <w:szCs w:val="24"/>
+        </w:rPr>
+        <w:t>Qual a média do valor de mercado das transferências por ano?</w:t>
+      </w:r>
+    </w:p>
+    <w:p>
+      <w:pPr>
         <w:widowControl w:val="0"/>
         <w:numPr>
           <w:ilvl w:val="0"/>
-          <w:numId w:val="1"/>
+          <w:numId w:val="2"/>
         </w:numPr>
         <w:pBdr>
           <w:top w:val="nil"/>
@@ -591,41 +567,31 @@
           <w:right w:val="nil"/>
           <w:between w:val="nil"/>
         </w:pBdr>
-        <w:spacing w:before="271" w:line="360" w:lineRule="auto"/>
-        <w:ind w:right="455"/>
-        <w:rPr>
-          <w:rFonts w:ascii="Times New Roman" w:eastAsia="Times New Roman" w:hAnsi="Times New Roman" w:cs="Times New Roman"/>
-          <w:color w:val="000000"/>
-          <w:sz w:val="24"/>
-          <w:szCs w:val="24"/>
-        </w:rPr>
-      </w:pPr>
-      <w:r>
-        <w:rPr>
-          <w:rFonts w:ascii="Times New Roman" w:eastAsia="Times New Roman" w:hAnsi="Times New Roman" w:cs="Times New Roman"/>
-          <w:color w:val="000000"/>
-          <w:sz w:val="24"/>
-          <w:szCs w:val="24"/>
-        </w:rPr>
-        <w:t>Quais jogadores têm mais gols</w:t>
-      </w:r>
-      <w:r>
-        <w:rPr>
-          <w:rFonts w:ascii="Times New Roman" w:eastAsia="Times New Roman" w:hAnsi="Times New Roman" w:cs="Times New Roman"/>
-          <w:color w:val="000000"/>
-          <w:sz w:val="24"/>
-          <w:szCs w:val="24"/>
-        </w:rPr>
-        <w:t xml:space="preserve"> ordenados por valor de mercado?</w:t>
-      </w:r>
-    </w:p>
-    <w:p>
-      <w:pPr>
-        <w:pStyle w:val="PargrafodaLista"/>
+        <w:spacing w:before="282" w:line="229" w:lineRule="auto"/>
+        <w:ind w:right="374"/>
+        <w:rPr>
+          <w:rFonts w:ascii="Times New Roman" w:eastAsia="Times New Roman" w:hAnsi="Times New Roman" w:cs="Times New Roman"/>
+          <w:color w:val="000000"/>
+          <w:sz w:val="24"/>
+          <w:szCs w:val="24"/>
+        </w:rPr>
+      </w:pPr>
+      <w:r>
+        <w:rPr>
+          <w:rFonts w:ascii="Times New Roman" w:eastAsia="Times New Roman" w:hAnsi="Times New Roman" w:cs="Times New Roman"/>
+          <w:color w:val="000000"/>
+          <w:sz w:val="24"/>
+          <w:szCs w:val="24"/>
+        </w:rPr>
+        <w:t xml:space="preserve">Qual país possui os jogadores mais valiosos? </w:t>
+      </w:r>
+    </w:p>
+    <w:p>
+      <w:pPr>
         <w:widowControl w:val="0"/>
         <w:numPr>
           <w:ilvl w:val="0"/>
-          <w:numId w:val="1"/>
+          <w:numId w:val="2"/>
         </w:numPr>
         <w:pBdr>
           <w:top w:val="nil"/>
@@ -634,32 +600,31 @@
           <w:right w:val="nil"/>
           <w:between w:val="nil"/>
         </w:pBdr>
-        <w:spacing w:before="271" w:line="360" w:lineRule="auto"/>
-        <w:ind w:right="455"/>
-        <w:rPr>
-          <w:rFonts w:ascii="Times New Roman" w:eastAsia="Times New Roman" w:hAnsi="Times New Roman" w:cs="Times New Roman"/>
-          <w:color w:val="000000"/>
-          <w:sz w:val="24"/>
-          <w:szCs w:val="24"/>
-        </w:rPr>
-      </w:pPr>
-      <w:r>
-        <w:rPr>
-          <w:rFonts w:ascii="Times New Roman" w:eastAsia="Times New Roman" w:hAnsi="Times New Roman" w:cs="Times New Roman"/>
-          <w:color w:val="000000"/>
-          <w:sz w:val="24"/>
-          <w:szCs w:val="24"/>
-        </w:rPr>
-        <w:t>Quais posições têm os jogadores com menor valor de mercado?</w:t>
-      </w:r>
-    </w:p>
-    <w:p>
-      <w:pPr>
-        <w:pStyle w:val="PargrafodaLista"/>
+        <w:spacing w:before="282" w:line="229" w:lineRule="auto"/>
+        <w:ind w:right="374"/>
+        <w:rPr>
+          <w:rFonts w:ascii="Times New Roman" w:eastAsia="Times New Roman" w:hAnsi="Times New Roman" w:cs="Times New Roman"/>
+          <w:color w:val="000000"/>
+          <w:sz w:val="24"/>
+          <w:szCs w:val="24"/>
+        </w:rPr>
+      </w:pPr>
+      <w:r>
+        <w:rPr>
+          <w:rFonts w:ascii="Times New Roman" w:eastAsia="Times New Roman" w:hAnsi="Times New Roman" w:cs="Times New Roman"/>
+          <w:color w:val="000000"/>
+          <w:sz w:val="24"/>
+          <w:szCs w:val="24"/>
+        </w:rPr>
+        <w:t>Qual a liga mais desvalorizada e quais os jogadores mais bem avaliados da mesma (valor de mercado)?</w:t>
+      </w:r>
+    </w:p>
+    <w:p>
+      <w:pPr>
         <w:widowControl w:val="0"/>
         <w:numPr>
           <w:ilvl w:val="0"/>
-          <w:numId w:val="1"/>
+          <w:numId w:val="2"/>
         </w:numPr>
         <w:pBdr>
           <w:top w:val="nil"/>
@@ -668,32 +633,31 @@
           <w:right w:val="nil"/>
           <w:between w:val="nil"/>
         </w:pBdr>
-        <w:spacing w:before="271" w:line="360" w:lineRule="auto"/>
-        <w:ind w:right="455"/>
-        <w:rPr>
-          <w:rFonts w:ascii="Times New Roman" w:eastAsia="Times New Roman" w:hAnsi="Times New Roman" w:cs="Times New Roman"/>
-          <w:color w:val="000000"/>
-          <w:sz w:val="24"/>
-          <w:szCs w:val="24"/>
-        </w:rPr>
-      </w:pPr>
-      <w:r>
-        <w:rPr>
-          <w:rFonts w:ascii="Times New Roman" w:eastAsia="Times New Roman" w:hAnsi="Times New Roman" w:cs="Times New Roman"/>
-          <w:color w:val="000000"/>
-          <w:sz w:val="24"/>
-          <w:szCs w:val="24"/>
-        </w:rPr>
-        <w:t>Qual a idade média dos times da liga?</w:t>
-      </w:r>
-    </w:p>
-    <w:p>
-      <w:pPr>
-        <w:pStyle w:val="PargrafodaLista"/>
+        <w:spacing w:before="282" w:line="229" w:lineRule="auto"/>
+        <w:ind w:right="374"/>
+        <w:rPr>
+          <w:rFonts w:ascii="Times New Roman" w:eastAsia="Times New Roman" w:hAnsi="Times New Roman" w:cs="Times New Roman"/>
+          <w:color w:val="000000"/>
+          <w:sz w:val="24"/>
+          <w:szCs w:val="24"/>
+        </w:rPr>
+      </w:pPr>
+      <w:r>
+        <w:rPr>
+          <w:rFonts w:ascii="Times New Roman" w:eastAsia="Times New Roman" w:hAnsi="Times New Roman" w:cs="Times New Roman"/>
+          <w:color w:val="000000"/>
+          <w:sz w:val="24"/>
+          <w:szCs w:val="24"/>
+        </w:rPr>
+        <w:t>Quantas transferências de zagueiros ocorreram por temporada?</w:t>
+      </w:r>
+    </w:p>
+    <w:p>
+      <w:pPr>
         <w:widowControl w:val="0"/>
         <w:numPr>
           <w:ilvl w:val="0"/>
-          <w:numId w:val="1"/>
+          <w:numId w:val="2"/>
         </w:numPr>
         <w:pBdr>
           <w:top w:val="nil"/>
@@ -702,32 +666,31 @@
           <w:right w:val="nil"/>
           <w:between w:val="nil"/>
         </w:pBdr>
-        <w:spacing w:before="271" w:line="360" w:lineRule="auto"/>
-        <w:ind w:right="455"/>
-        <w:rPr>
-          <w:rFonts w:ascii="Times New Roman" w:eastAsia="Times New Roman" w:hAnsi="Times New Roman" w:cs="Times New Roman"/>
-          <w:color w:val="000000"/>
-          <w:sz w:val="24"/>
-          <w:szCs w:val="24"/>
-        </w:rPr>
-      </w:pPr>
-      <w:r>
-        <w:rPr>
-          <w:rFonts w:ascii="Times New Roman" w:eastAsia="Times New Roman" w:hAnsi="Times New Roman" w:cs="Times New Roman"/>
-          <w:color w:val="000000"/>
-          <w:sz w:val="24"/>
-          <w:szCs w:val="24"/>
-        </w:rPr>
-        <w:t>Quais goleiros com mais defesas por idade?</w:t>
-      </w:r>
-    </w:p>
-    <w:p>
-      <w:pPr>
-        <w:pStyle w:val="PargrafodaLista"/>
+        <w:spacing w:before="282" w:line="229" w:lineRule="auto"/>
+        <w:ind w:right="374"/>
+        <w:rPr>
+          <w:rFonts w:ascii="Times New Roman" w:eastAsia="Times New Roman" w:hAnsi="Times New Roman" w:cs="Times New Roman"/>
+          <w:color w:val="000000"/>
+          <w:sz w:val="24"/>
+          <w:szCs w:val="24"/>
+        </w:rPr>
+      </w:pPr>
+      <w:r>
+        <w:rPr>
+          <w:rFonts w:ascii="Times New Roman" w:eastAsia="Times New Roman" w:hAnsi="Times New Roman" w:cs="Times New Roman"/>
+          <w:color w:val="000000"/>
+          <w:sz w:val="24"/>
+          <w:szCs w:val="24"/>
+        </w:rPr>
+        <w:t>Quantas transferências acima de 10M de euros ocorreram na liga brasileira?</w:t>
+      </w:r>
+    </w:p>
+    <w:p>
+      <w:pPr>
         <w:widowControl w:val="0"/>
         <w:numPr>
           <w:ilvl w:val="0"/>
-          <w:numId w:val="1"/>
+          <w:numId w:val="2"/>
         </w:numPr>
         <w:pBdr>
           <w:top w:val="nil"/>
@@ -736,32 +699,32 @@
           <w:right w:val="nil"/>
           <w:between w:val="nil"/>
         </w:pBdr>
-        <w:spacing w:before="271" w:line="360" w:lineRule="auto"/>
-        <w:ind w:right="455"/>
-        <w:rPr>
-          <w:rFonts w:ascii="Times New Roman" w:eastAsia="Times New Roman" w:hAnsi="Times New Roman" w:cs="Times New Roman"/>
-          <w:color w:val="000000"/>
-          <w:sz w:val="24"/>
-          <w:szCs w:val="24"/>
-        </w:rPr>
-      </w:pPr>
-      <w:r>
-        <w:rPr>
-          <w:rFonts w:ascii="Times New Roman" w:eastAsia="Times New Roman" w:hAnsi="Times New Roman" w:cs="Times New Roman"/>
-          <w:color w:val="000000"/>
-          <w:sz w:val="24"/>
-          <w:szCs w:val="24"/>
-        </w:rPr>
-        <w:t>Quais os times mais faltosos por liga?</w:t>
-      </w:r>
-    </w:p>
-    <w:p>
-      <w:pPr>
-        <w:pStyle w:val="PargrafodaLista"/>
+        <w:spacing w:before="282" w:line="229" w:lineRule="auto"/>
+        <w:ind w:right="374"/>
+        <w:rPr>
+          <w:rFonts w:ascii="Times New Roman" w:eastAsia="Times New Roman" w:hAnsi="Times New Roman" w:cs="Times New Roman"/>
+          <w:color w:val="000000"/>
+          <w:sz w:val="24"/>
+          <w:szCs w:val="24"/>
+        </w:rPr>
+      </w:pPr>
+      <w:r>
+        <w:rPr>
+          <w:rFonts w:ascii="Times New Roman" w:eastAsia="Times New Roman" w:hAnsi="Times New Roman" w:cs="Times New Roman"/>
+          <w:color w:val="000000"/>
+          <w:sz w:val="24"/>
+          <w:szCs w:val="24"/>
+        </w:rPr>
+        <w:lastRenderedPageBreak/>
+        <w:t>Quais times brasileiros têm as transferências mais caras por temporada?</w:t>
+      </w:r>
+    </w:p>
+    <w:p>
+      <w:pPr>
         <w:widowControl w:val="0"/>
         <w:numPr>
           <w:ilvl w:val="0"/>
-          <w:numId w:val="1"/>
+          <w:numId w:val="2"/>
         </w:numPr>
         <w:pBdr>
           <w:top w:val="nil"/>
@@ -770,32 +733,31 @@
           <w:right w:val="nil"/>
           <w:between w:val="nil"/>
         </w:pBdr>
-        <w:spacing w:before="271" w:line="360" w:lineRule="auto"/>
-        <w:ind w:right="455"/>
-        <w:rPr>
-          <w:rFonts w:ascii="Times New Roman" w:eastAsia="Times New Roman" w:hAnsi="Times New Roman" w:cs="Times New Roman"/>
-          <w:color w:val="000000"/>
-          <w:sz w:val="24"/>
-          <w:szCs w:val="24"/>
-        </w:rPr>
-      </w:pPr>
-      <w:r>
-        <w:rPr>
-          <w:rFonts w:ascii="Times New Roman" w:eastAsia="Times New Roman" w:hAnsi="Times New Roman" w:cs="Times New Roman"/>
-          <w:color w:val="000000"/>
-          <w:sz w:val="24"/>
-          <w:szCs w:val="24"/>
-        </w:rPr>
-        <w:t>Qual país possui os jogadores mais valiosos?</w:t>
-      </w:r>
-    </w:p>
-    <w:p>
-      <w:pPr>
-        <w:pStyle w:val="PargrafodaLista"/>
+        <w:spacing w:before="282" w:line="229" w:lineRule="auto"/>
+        <w:ind w:right="374"/>
+        <w:rPr>
+          <w:rFonts w:ascii="Times New Roman" w:eastAsia="Times New Roman" w:hAnsi="Times New Roman" w:cs="Times New Roman"/>
+          <w:color w:val="000000"/>
+          <w:sz w:val="24"/>
+          <w:szCs w:val="24"/>
+        </w:rPr>
+      </w:pPr>
+      <w:r>
+        <w:rPr>
+          <w:rFonts w:ascii="Times New Roman" w:eastAsia="Times New Roman" w:hAnsi="Times New Roman" w:cs="Times New Roman"/>
+          <w:color w:val="000000"/>
+          <w:sz w:val="24"/>
+          <w:szCs w:val="24"/>
+        </w:rPr>
+        <w:t>Qual é o total de transferências por time?</w:t>
+      </w:r>
+    </w:p>
+    <w:p>
+      <w:pPr>
         <w:widowControl w:val="0"/>
         <w:numPr>
           <w:ilvl w:val="0"/>
-          <w:numId w:val="1"/>
+          <w:numId w:val="2"/>
         </w:numPr>
         <w:pBdr>
           <w:top w:val="nil"/>
@@ -804,33 +766,31 @@
           <w:right w:val="nil"/>
           <w:between w:val="nil"/>
         </w:pBdr>
-        <w:spacing w:before="271" w:line="360" w:lineRule="auto"/>
-        <w:ind w:right="455"/>
-        <w:rPr>
-          <w:rFonts w:ascii="Times New Roman" w:eastAsia="Times New Roman" w:hAnsi="Times New Roman" w:cs="Times New Roman"/>
-          <w:color w:val="000000"/>
-          <w:sz w:val="24"/>
-          <w:szCs w:val="24"/>
-        </w:rPr>
-      </w:pPr>
-      <w:r>
-        <w:rPr>
-          <w:rFonts w:ascii="Times New Roman" w:eastAsia="Times New Roman" w:hAnsi="Times New Roman" w:cs="Times New Roman"/>
-          <w:color w:val="000000"/>
-          <w:sz w:val="24"/>
-          <w:szCs w:val="24"/>
-        </w:rPr>
-        <w:lastRenderedPageBreak/>
-        <w:t>Qual a liga mais desvalorizada e quais os jogadores mais bem avaliados da mesma (valor de mercado)?</w:t>
-      </w:r>
-    </w:p>
-    <w:p>
-      <w:pPr>
-        <w:pStyle w:val="PargrafodaLista"/>
+        <w:spacing w:before="282" w:line="229" w:lineRule="auto"/>
+        <w:ind w:right="374"/>
+        <w:rPr>
+          <w:rFonts w:ascii="Times New Roman" w:eastAsia="Times New Roman" w:hAnsi="Times New Roman" w:cs="Times New Roman"/>
+          <w:color w:val="000000"/>
+          <w:sz w:val="24"/>
+          <w:szCs w:val="24"/>
+        </w:rPr>
+      </w:pPr>
+      <w:r>
+        <w:rPr>
+          <w:rFonts w:ascii="Times New Roman" w:eastAsia="Times New Roman" w:hAnsi="Times New Roman" w:cs="Times New Roman"/>
+          <w:color w:val="000000"/>
+          <w:sz w:val="24"/>
+          <w:szCs w:val="24"/>
+        </w:rPr>
+        <w:t>Qual liga tem o maior número de transferências?</w:t>
+      </w:r>
+    </w:p>
+    <w:p>
+      <w:pPr>
         <w:widowControl w:val="0"/>
         <w:numPr>
           <w:ilvl w:val="0"/>
-          <w:numId w:val="1"/>
+          <w:numId w:val="2"/>
         </w:numPr>
         <w:pBdr>
           <w:top w:val="nil"/>
@@ -839,84 +799,23 @@
           <w:right w:val="nil"/>
           <w:between w:val="nil"/>
         </w:pBdr>
-        <w:spacing w:before="271" w:line="360" w:lineRule="auto"/>
-        <w:ind w:right="455"/>
-        <w:rPr>
-          <w:rFonts w:ascii="Times New Roman" w:eastAsia="Times New Roman" w:hAnsi="Times New Roman" w:cs="Times New Roman"/>
-          <w:color w:val="000000"/>
-          <w:sz w:val="24"/>
-          <w:szCs w:val="24"/>
-        </w:rPr>
-      </w:pPr>
-      <w:r>
-        <w:rPr>
-          <w:rFonts w:ascii="Times New Roman" w:eastAsia="Times New Roman" w:hAnsi="Times New Roman" w:cs="Times New Roman"/>
-          <w:color w:val="000000"/>
-          <w:sz w:val="24"/>
-          <w:szCs w:val="24"/>
-        </w:rPr>
-        <w:t xml:space="preserve">Qual o </w:t>
-      </w:r>
-      <w:r>
-        <w:rPr>
-          <w:rFonts w:ascii="Times New Roman" w:eastAsia="Times New Roman" w:hAnsi="Times New Roman" w:cs="Times New Roman"/>
-          <w:color w:val="000000"/>
-          <w:sz w:val="24"/>
-          <w:szCs w:val="24"/>
-        </w:rPr>
-        <w:t xml:space="preserve">número </w:t>
-      </w:r>
-      <w:r>
-        <w:rPr>
-          <w:rFonts w:ascii="Times New Roman" w:eastAsia="Times New Roman" w:hAnsi="Times New Roman" w:cs="Times New Roman"/>
-          <w:color w:val="000000"/>
-          <w:sz w:val="24"/>
-          <w:szCs w:val="24"/>
-        </w:rPr>
-        <w:t>total de gols + assistências por jogador</w:t>
-      </w:r>
-      <w:r>
-        <w:rPr>
-          <w:rFonts w:ascii="Times New Roman" w:eastAsia="Times New Roman" w:hAnsi="Times New Roman" w:cs="Times New Roman"/>
-          <w:color w:val="000000"/>
-          <w:sz w:val="24"/>
-          <w:szCs w:val="24"/>
-        </w:rPr>
-        <w:t xml:space="preserve"> de cada time?</w:t>
-      </w:r>
-    </w:p>
-    <w:p>
-      <w:pPr>
-        <w:pStyle w:val="PargrafodaLista"/>
-        <w:widowControl w:val="0"/>
-        <w:numPr>
-          <w:ilvl w:val="0"/>
-          <w:numId w:val="1"/>
-        </w:numPr>
-        <w:pBdr>
-          <w:top w:val="nil"/>
-          <w:left w:val="nil"/>
-          <w:bottom w:val="nil"/>
-          <w:right w:val="nil"/>
-          <w:between w:val="nil"/>
-        </w:pBdr>
-        <w:spacing w:before="271" w:line="360" w:lineRule="auto"/>
-        <w:ind w:right="455"/>
-        <w:rPr>
-          <w:rFonts w:ascii="Times New Roman" w:eastAsia="Times New Roman" w:hAnsi="Times New Roman" w:cs="Times New Roman"/>
-          <w:color w:val="000000"/>
-          <w:sz w:val="24"/>
-          <w:szCs w:val="24"/>
-        </w:rPr>
-      </w:pPr>
-      <w:r>
-        <w:rPr>
-          <w:rFonts w:ascii="Times New Roman" w:eastAsia="Times New Roman" w:hAnsi="Times New Roman" w:cs="Times New Roman"/>
-          <w:color w:val="000000"/>
-          <w:sz w:val="24"/>
-          <w:szCs w:val="24"/>
-        </w:rPr>
-        <w:t>Qual o número total de gols + assistências por liga?</w:t>
+        <w:spacing w:before="282" w:line="229" w:lineRule="auto"/>
+        <w:ind w:right="374"/>
+        <w:rPr>
+          <w:rFonts w:ascii="Times New Roman" w:eastAsia="Times New Roman" w:hAnsi="Times New Roman" w:cs="Times New Roman"/>
+          <w:color w:val="000000"/>
+          <w:sz w:val="24"/>
+          <w:szCs w:val="24"/>
+        </w:rPr>
+      </w:pPr>
+      <w:r>
+        <w:rPr>
+          <w:rFonts w:ascii="Times New Roman" w:eastAsia="Times New Roman" w:hAnsi="Times New Roman" w:cs="Times New Roman"/>
+          <w:color w:val="000000"/>
+          <w:sz w:val="24"/>
+          <w:szCs w:val="24"/>
+        </w:rPr>
+        <w:t>Quais jogadores têm mais transferências sem custos?</w:t>
       </w:r>
     </w:p>
     <w:p>
@@ -1135,6 +1034,146 @@
 <file path=word/numbering.xml><?xml version="1.0" encoding="utf-8"?>
 <w:numbering xmlns:wpc="http://schemas.microsoft.com/office/word/2010/wordprocessingCanvas" xmlns:cx="http://schemas.microsoft.com/office/drawing/2014/chartex" xmlns:cx1="http://schemas.microsoft.com/office/drawing/2015/9/8/chartex" xmlns:cx2="http://schemas.microsoft.com/office/drawing/2015/10/21/chartex" xmlns:cx3="http://schemas.microsoft.com/office/drawing/2016/5/9/chartex" xmlns:cx4="http://schemas.microsoft.com/office/drawing/2016/5/10/chartex" xmlns:cx5="http://schemas.microsoft.com/office/drawing/2016/5/11/chartex" xmlns:cx6="http://schemas.microsoft.com/office/drawing/2016/5/12/chartex" xmlns:cx7="http://schemas.microsoft.com/office/drawing/2016/5/13/chartex" xmlns:cx8="http://schemas.microsoft.com/office/drawing/2016/5/14/chartex" xmlns:mc="http://schemas.openxmlformats.org/markup-compatibility/2006" xmlns:aink="http://schemas.microsoft.com/office/drawing/2016/ink" xmlns:am3d="http://schemas.microsoft.com/office/drawing/2017/model3d" xmlns:o="urn:schemas-microsoft-com:office:office" xmlns:oel="http://schemas.microsoft.com/office/2019/extlst" xmlns:r="http://schemas.openxmlformats.org/officeDocument/2006/relationships" xmlns:m="http://schemas.openxmlformats.org/officeDocument/2006/math" xmlns:v="urn:schemas-microsoft-com:vml" xmlns:wp14="http://schemas.microsoft.com/office/word/2010/wordprocessingDrawing" xmlns:wp="http://schemas.openxmlformats.org/drawingml/2006/wordprocessingDrawing" xmlns:w10="urn:schemas-microsoft-com:office:word" xmlns:w="http://schemas.openxmlformats.org/wordprocessingml/2006/main" xmlns:w14="http://schemas.microsoft.com/office/word/2010/wordml" xmlns:w15="http://schemas.microsoft.com/office/word/2012/wordml" xmlns:w16cex="http://schemas.microsoft.com/office/word/2018/wordml/cex" xmlns:w16cid="http://schemas.microsoft.com/office/word/2016/wordml/cid" xmlns:w16="http://schemas.microsoft.com/office/word/2018/wordml" xmlns:w16sdtdh="http://schemas.microsoft.com/office/word/2020/wordml/sdtdatahash" xmlns:w16se="http://schemas.microsoft.com/office/word/2015/wordml/symex" xmlns:wpg="http://schemas.microsoft.com/office/word/2010/wordprocessingGroup" xmlns:wpi="http://schemas.microsoft.com/office/word/2010/wordprocessingInk" xmlns:wne="http://schemas.microsoft.com/office/word/2006/wordml" xmlns:wps="http://schemas.microsoft.com/office/word/2010/wordprocessingShape" mc:Ignorable="w14 w15 w16se w16cid w16 w16cex w16sdtdh wp14">
   <w:abstractNum w:abstractNumId="0" w15:restartNumberingAfterBreak="0">
+    <w:nsid w:val="237757C2"/>
+    <w:multiLevelType w:val="hybridMultilevel"/>
+    <w:tmpl w:val="053400A8"/>
+    <w:lvl w:ilvl="0" w:tplc="04160017">
+      <w:start w:val="1"/>
+      <w:numFmt w:val="lowerLetter"/>
+      <w:lvlText w:val="%1)"/>
+      <w:lvlJc w:val="left"/>
+      <w:pPr>
+        <w:tabs>
+          <w:tab w:val="num" w:pos="720"/>
+        </w:tabs>
+        <w:ind w:left="720" w:hanging="360"/>
+      </w:pPr>
+      <w:rPr>
+        <w:rFonts w:hint="default"/>
+      </w:rPr>
+    </w:lvl>
+    <w:lvl w:ilvl="1" w:tplc="A8788BAE" w:tentative="1">
+      <w:start w:val="1"/>
+      <w:numFmt w:val="bullet"/>
+      <w:lvlText w:val="•"/>
+      <w:lvlJc w:val="left"/>
+      <w:pPr>
+        <w:tabs>
+          <w:tab w:val="num" w:pos="1440"/>
+        </w:tabs>
+        <w:ind w:left="1440" w:hanging="360"/>
+      </w:pPr>
+      <w:rPr>
+        <w:rFonts w:ascii="Arial" w:hAnsi="Arial" w:hint="default"/>
+      </w:rPr>
+    </w:lvl>
+    <w:lvl w:ilvl="2" w:tplc="2A928D82" w:tentative="1">
+      <w:start w:val="1"/>
+      <w:numFmt w:val="bullet"/>
+      <w:lvlText w:val="•"/>
+      <w:lvlJc w:val="left"/>
+      <w:pPr>
+        <w:tabs>
+          <w:tab w:val="num" w:pos="2160"/>
+        </w:tabs>
+        <w:ind w:left="2160" w:hanging="360"/>
+      </w:pPr>
+      <w:rPr>
+        <w:rFonts w:ascii="Arial" w:hAnsi="Arial" w:hint="default"/>
+      </w:rPr>
+    </w:lvl>
+    <w:lvl w:ilvl="3" w:tplc="17B866B2" w:tentative="1">
+      <w:start w:val="1"/>
+      <w:numFmt w:val="bullet"/>
+      <w:lvlText w:val="•"/>
+      <w:lvlJc w:val="left"/>
+      <w:pPr>
+        <w:tabs>
+          <w:tab w:val="num" w:pos="2880"/>
+        </w:tabs>
+        <w:ind w:left="2880" w:hanging="360"/>
+      </w:pPr>
+      <w:rPr>
+        <w:rFonts w:ascii="Arial" w:hAnsi="Arial" w:hint="default"/>
+      </w:rPr>
+    </w:lvl>
+    <w:lvl w:ilvl="4" w:tplc="30522212" w:tentative="1">
+      <w:start w:val="1"/>
+      <w:numFmt w:val="bullet"/>
+      <w:lvlText w:val="•"/>
+      <w:lvlJc w:val="left"/>
+      <w:pPr>
+        <w:tabs>
+          <w:tab w:val="num" w:pos="3600"/>
+        </w:tabs>
+        <w:ind w:left="3600" w:hanging="360"/>
+      </w:pPr>
+      <w:rPr>
+        <w:rFonts w:ascii="Arial" w:hAnsi="Arial" w:hint="default"/>
+      </w:rPr>
+    </w:lvl>
+    <w:lvl w:ilvl="5" w:tplc="90489716" w:tentative="1">
+      <w:start w:val="1"/>
+      <w:numFmt w:val="bullet"/>
+      <w:lvlText w:val="•"/>
+      <w:lvlJc w:val="left"/>
+      <w:pPr>
+        <w:tabs>
+          <w:tab w:val="num" w:pos="4320"/>
+        </w:tabs>
+        <w:ind w:left="4320" w:hanging="360"/>
+      </w:pPr>
+      <w:rPr>
+        <w:rFonts w:ascii="Arial" w:hAnsi="Arial" w:hint="default"/>
+      </w:rPr>
+    </w:lvl>
+    <w:lvl w:ilvl="6" w:tplc="C2F83FA8" w:tentative="1">
+      <w:start w:val="1"/>
+      <w:numFmt w:val="bullet"/>
+      <w:lvlText w:val="•"/>
+      <w:lvlJc w:val="left"/>
+      <w:pPr>
+        <w:tabs>
+          <w:tab w:val="num" w:pos="5040"/>
+        </w:tabs>
+        <w:ind w:left="5040" w:hanging="360"/>
+      </w:pPr>
+      <w:rPr>
+        <w:rFonts w:ascii="Arial" w:hAnsi="Arial" w:hint="default"/>
+      </w:rPr>
+    </w:lvl>
+    <w:lvl w:ilvl="7" w:tplc="61186284" w:tentative="1">
+      <w:start w:val="1"/>
+      <w:numFmt w:val="bullet"/>
+      <w:lvlText w:val="•"/>
+      <w:lvlJc w:val="left"/>
+      <w:pPr>
+        <w:tabs>
+          <w:tab w:val="num" w:pos="5760"/>
+        </w:tabs>
+        <w:ind w:left="5760" w:hanging="360"/>
+      </w:pPr>
+      <w:rPr>
+        <w:rFonts w:ascii="Arial" w:hAnsi="Arial" w:hint="default"/>
+      </w:rPr>
+    </w:lvl>
+    <w:lvl w:ilvl="8" w:tplc="E4F8C4FE" w:tentative="1">
+      <w:start w:val="1"/>
+      <w:numFmt w:val="bullet"/>
+      <w:lvlText w:val="•"/>
+      <w:lvlJc w:val="left"/>
+      <w:pPr>
+        <w:tabs>
+          <w:tab w:val="num" w:pos="6480"/>
+        </w:tabs>
+        <w:ind w:left="6480" w:hanging="360"/>
+      </w:pPr>
+      <w:rPr>
+        <w:rFonts w:ascii="Arial" w:hAnsi="Arial" w:hint="default"/>
+      </w:rPr>
+    </w:lvl>
+  </w:abstractNum>
+  <w:abstractNum w:abstractNumId="1" w15:restartNumberingAfterBreak="0">
     <w:nsid w:val="76463B1D"/>
     <w:multiLevelType w:val="hybridMultilevel"/>
     <w:tmpl w:val="98C424E4"/>
@@ -1224,6 +1263,9 @@
     </w:lvl>
   </w:abstractNum>
   <w:num w:numId="1" w16cid:durableId="1331638450">
+    <w:abstractNumId w:val="1"/>
+  </w:num>
+  <w:num w:numId="2" w16cid:durableId="1947811383">
     <w:abstractNumId w:val="0"/>
   </w:num>
 </w:numbering>
@@ -1747,7 +1789,6 @@
   <w:style w:type="character" w:default="1" w:styleId="Fontepargpadro">
     <w:name w:val="Default Paragraph Font"/>
     <w:uiPriority w:val="1"/>
-    <w:semiHidden/>
     <w:unhideWhenUsed/>
   </w:style>
   <w:style w:type="table" w:default="1" w:styleId="Tabelanormal">

</xml_diff>